<commit_message>
Trx Author Agreement cleanup
</commit_message>
<xml_diff>
--- a/docs/gf_legal/contracts/trx_author_agreement.docx
+++ b/docs/gf_legal/contracts/trx_author_agreement.docx
@@ -1733,38 +1733,16 @@
           <w:sz w:val="22"/>
           <w:szCs w:val="22"/>
         </w:rPr>
-        <w:t xml:space="preserve"> Governance </w:t>
-      </w:r>
-      <w:proofErr w:type="gramStart"/>
-      <w:r>
-        <w:rPr>
-          <w:rFonts w:ascii="Arial" w:eastAsia="Times New Roman" w:hAnsi="Arial" w:cs="Arial"/>
-          <w:b/>
-          <w:bCs/>
-          <w:color w:val="000000"/>
-          <w:sz w:val="22"/>
-          <w:szCs w:val="22"/>
-        </w:rPr>
-        <w:t xml:space="preserve">Framework </w:t>
-      </w:r>
-      <w:r>
-        <w:rPr>
-          <w:rFonts w:ascii="Arial" w:eastAsia="Times New Roman" w:hAnsi="Arial" w:cs="Arial"/>
-          <w:color w:val="000000"/>
-          <w:sz w:val="22"/>
-          <w:szCs w:val="22"/>
-        </w:rPr>
-        <w:t>”</w:t>
-      </w:r>
-      <w:proofErr w:type="gramEnd"/>
-      <w:r>
-        <w:rPr>
-          <w:rFonts w:ascii="Arial" w:eastAsia="Times New Roman" w:hAnsi="Arial" w:cs="Arial"/>
-          <w:color w:val="000000"/>
-          <w:sz w:val="22"/>
-          <w:szCs w:val="22"/>
-        </w:rPr>
-        <w:t xml:space="preserve"> means the </w:t>
+        <w:t xml:space="preserve"> Governance Framework </w:t>
+      </w:r>
+      <w:r>
+        <w:rPr>
+          <w:rFonts w:ascii="Arial" w:eastAsia="Times New Roman" w:hAnsi="Arial" w:cs="Arial"/>
+          <w:color w:val="000000"/>
+          <w:sz w:val="22"/>
+          <w:szCs w:val="22"/>
+        </w:rPr>
+        <w:t xml:space="preserve">” means the </w:t>
       </w:r>
       <w:r>
         <w:rPr>
@@ -10746,6 +10724,7 @@
   <w:style w:type="character" w:default="1" w:styleId="DefaultParagraphFont">
     <w:name w:val="Default Paragraph Font"/>
     <w:uiPriority w:val="1"/>
+    <w:semiHidden/>
     <w:unhideWhenUsed/>
   </w:style>
   <w:style w:type="table" w:default="1" w:styleId="TableNormal">

</xml_diff>